<commit_message>
Functions... Just checked the subject page
</commit_message>
<xml_diff>
--- a/doc/dokumentaatio.docx
+++ b/doc/dokumentaatio.docx
@@ -563,11 +563,58 @@
         <w:jc w:val="center"/>
       </w:pPr>
       <w:r>
-        <w:pict>
-          <v:shape id="_x0000_i1026" type="#_x0000_t75" style="width:214.4pt;height:116.6pt">
-            <v:imagedata r:id="rId6" o:title="Relaatiotietokantakaavio (2)"/>
-          </v:shape>
-        </w:pict>
+        <w:rPr>
+          <w:noProof/>
+          <w:lang w:eastAsia="fi-FI"/>
+        </w:rPr>
+        <w:drawing>
+          <wp:inline distT="0" distB="0" distL="0" distR="0">
+            <wp:extent cx="1173211" cy="4026090"/>
+            <wp:effectExtent l="0" t="0" r="8255" b="0"/>
+            <wp:docPr id="1" name="Kuva 1" descr="http://yuml.me/c493bf6b.png"/>
+            <wp:cNvGraphicFramePr>
+              <a:graphicFrameLocks xmlns:a="http://schemas.openxmlformats.org/drawingml/2006/main" noChangeAspect="1"/>
+            </wp:cNvGraphicFramePr>
+            <a:graphic xmlns:a="http://schemas.openxmlformats.org/drawingml/2006/main">
+              <a:graphicData uri="http://schemas.openxmlformats.org/drawingml/2006/picture">
+                <pic:pic xmlns:pic="http://schemas.openxmlformats.org/drawingml/2006/picture">
+                  <pic:nvPicPr>
+                    <pic:cNvPr id="0" name="Picture 5" descr="http://yuml.me/c493bf6b.png"/>
+                    <pic:cNvPicPr>
+                      <a:picLocks noChangeAspect="1" noChangeArrowheads="1"/>
+                    </pic:cNvPicPr>
+                  </pic:nvPicPr>
+                  <pic:blipFill>
+                    <a:blip r:embed="rId6">
+                      <a:extLst>
+                        <a:ext uri="{28A0092B-C50C-407E-A947-70E740481C1C}">
+                          <a14:useLocalDpi xmlns:a14="http://schemas.microsoft.com/office/drawing/2010/main" val="0"/>
+                        </a:ext>
+                      </a:extLst>
+                    </a:blip>
+                    <a:srcRect/>
+                    <a:stretch>
+                      <a:fillRect/>
+                    </a:stretch>
+                  </pic:blipFill>
+                  <pic:spPr bwMode="auto">
+                    <a:xfrm>
+                      <a:off x="0" y="0"/>
+                      <a:ext cx="1185229" cy="4067331"/>
+                    </a:xfrm>
+                    <a:prstGeom prst="rect">
+                      <a:avLst/>
+                    </a:prstGeom>
+                    <a:noFill/>
+                    <a:ln>
+                      <a:noFill/>
+                    </a:ln>
+                  </pic:spPr>
+                </pic:pic>
+              </a:graphicData>
+            </a:graphic>
+          </wp:inline>
+        </w:drawing>
       </w:r>
     </w:p>
     <w:p>
@@ -970,13 +1017,7 @@
         <w:pStyle w:val="Otsikko2"/>
       </w:pPr>
       <w:r>
-        <w:t xml:space="preserve">Tietokohde: </w:t>
-      </w:r>
-      <w:r>
-        <w:t>Rooli</w:t>
-      </w:r>
-      <w:r>
-        <w:t xml:space="preserve"> (</w:t>
+        <w:t>Tietokohde: Rooli (</w:t>
       </w:r>
       <w:proofErr w:type="spellStart"/>
       <w:r>
@@ -1059,7 +1100,7 @@
               <w:rPr>
                 <w:b w:val="0"/>
               </w:rPr>
-              <w:t>Nimi</w:t>
+              <w:t>Paino</w:t>
             </w:r>
           </w:p>
         </w:tc>
@@ -1072,15 +1113,7 @@
               <w:cnfStyle w:val="000000100000" w:firstRow="0" w:lastRow="0" w:firstColumn="0" w:lastColumn="0" w:oddVBand="0" w:evenVBand="0" w:oddHBand="1" w:evenHBand="0" w:firstRowFirstColumn="0" w:firstRowLastColumn="0" w:lastRowFirstColumn="0" w:lastRowLastColumn="0"/>
             </w:pPr>
             <w:r>
-              <w:t xml:space="preserve">Merkkijono, </w:t>
-            </w:r>
-            <w:proofErr w:type="spellStart"/>
-            <w:r>
-              <w:t>max</w:t>
-            </w:r>
-            <w:proofErr w:type="spellEnd"/>
-            <w:r>
-              <w:t>. 55 merkkiä</w:t>
+              <w:t>Kokoluku</w:t>
             </w:r>
           </w:p>
         </w:tc>
@@ -1093,15 +1126,70 @@
               <w:cnfStyle w:val="000000100000" w:firstRow="0" w:lastRow="0" w:firstColumn="0" w:lastColumn="0" w:oddVBand="0" w:evenVBand="0" w:oddHBand="1" w:evenHBand="0" w:firstRowFirstColumn="0" w:firstRowLastColumn="0" w:lastRowFirstColumn="0" w:lastRowLastColumn="0"/>
             </w:pPr>
             <w:r>
-              <w:t>Roolin</w:t>
-            </w:r>
-            <w:r>
-              <w:t xml:space="preserve"> nimi</w:t>
+              <w:t>Työryhmän ”paino”</w:t>
             </w:r>
           </w:p>
         </w:tc>
       </w:tr>
       <w:tr>
+        <w:tc>
+          <w:tcPr>
+            <w:cnfStyle w:val="001000000000" w:firstRow="0" w:lastRow="0" w:firstColumn="1" w:lastColumn="0" w:oddVBand="0" w:evenVBand="0" w:oddHBand="0" w:evenHBand="0" w:firstRowFirstColumn="0" w:firstRowLastColumn="0" w:lastRowFirstColumn="0" w:lastRowLastColumn="0"/>
+            <w:tcW w:w="3209" w:type="dxa"/>
+          </w:tcPr>
+          <w:p>
+            <w:pPr>
+              <w:rPr>
+                <w:b w:val="0"/>
+              </w:rPr>
+            </w:pPr>
+            <w:r>
+              <w:rPr>
+                <w:b w:val="0"/>
+              </w:rPr>
+              <w:t>Nimi</w:t>
+            </w:r>
+          </w:p>
+        </w:tc>
+        <w:tc>
+          <w:tcPr>
+            <w:tcW w:w="3209" w:type="dxa"/>
+          </w:tcPr>
+          <w:p>
+            <w:pPr>
+              <w:cnfStyle w:val="000000000000" w:firstRow="0" w:lastRow="0" w:firstColumn="0" w:lastColumn="0" w:oddVBand="0" w:evenVBand="0" w:oddHBand="0" w:evenHBand="0" w:firstRowFirstColumn="0" w:firstRowLastColumn="0" w:lastRowFirstColumn="0" w:lastRowLastColumn="0"/>
+            </w:pPr>
+            <w:r>
+              <w:t xml:space="preserve">Merkkijono, </w:t>
+            </w:r>
+            <w:proofErr w:type="spellStart"/>
+            <w:r>
+              <w:t>max</w:t>
+            </w:r>
+            <w:proofErr w:type="spellEnd"/>
+            <w:r>
+              <w:t>. 55 merkkiä</w:t>
+            </w:r>
+          </w:p>
+        </w:tc>
+        <w:tc>
+          <w:tcPr>
+            <w:tcW w:w="3210" w:type="dxa"/>
+          </w:tcPr>
+          <w:p>
+            <w:pPr>
+              <w:cnfStyle w:val="000000000000" w:firstRow="0" w:lastRow="0" w:firstColumn="0" w:lastColumn="0" w:oddVBand="0" w:evenVBand="0" w:oddHBand="0" w:evenHBand="0" w:firstRowFirstColumn="0" w:firstRowLastColumn="0" w:lastRowFirstColumn="0" w:lastRowLastColumn="0"/>
+            </w:pPr>
+            <w:r>
+              <w:t>Roolin nimi</w:t>
+            </w:r>
+          </w:p>
+        </w:tc>
+      </w:tr>
+      <w:tr>
+        <w:trPr>
+          <w:cnfStyle w:val="000000100000" w:firstRow="0" w:lastRow="0" w:firstColumn="0" w:lastColumn="0" w:oddVBand="0" w:evenVBand="0" w:oddHBand="1" w:evenHBand="0" w:firstRowFirstColumn="0" w:firstRowLastColumn="0" w:lastRowFirstColumn="0" w:lastRowLastColumn="0"/>
+        </w:trPr>
         <w:tc>
           <w:tcPr>
             <w:cnfStyle w:val="001000000000" w:firstRow="0" w:lastRow="0" w:firstColumn="1" w:lastColumn="0" w:oddVBand="0" w:evenVBand="0" w:oddHBand="0" w:evenHBand="0" w:firstRowFirstColumn="0" w:firstRowLastColumn="0" w:lastRowFirstColumn="0" w:lastRowLastColumn="0"/>
@@ -1127,7 +1215,7 @@
           </w:tcPr>
           <w:p>
             <w:pPr>
-              <w:cnfStyle w:val="000000000000" w:firstRow="0" w:lastRow="0" w:firstColumn="0" w:lastColumn="0" w:oddVBand="0" w:evenVBand="0" w:oddHBand="0" w:evenHBand="0" w:firstRowFirstColumn="0" w:firstRowLastColumn="0" w:lastRowFirstColumn="0" w:lastRowLastColumn="0"/>
+              <w:cnfStyle w:val="000000100000" w:firstRow="0" w:lastRow="0" w:firstColumn="0" w:lastColumn="0" w:oddVBand="0" w:evenVBand="0" w:oddHBand="1" w:evenHBand="0" w:firstRowFirstColumn="0" w:firstRowLastColumn="0" w:lastRowFirstColumn="0" w:lastRowLastColumn="0"/>
             </w:pPr>
             <w:proofErr w:type="spellStart"/>
             <w:r>
@@ -1150,7 +1238,7 @@
           </w:tcPr>
           <w:p>
             <w:pPr>
-              <w:cnfStyle w:val="000000000000" w:firstRow="0" w:lastRow="0" w:firstColumn="0" w:lastColumn="0" w:oddVBand="0" w:evenVBand="0" w:oddHBand="0" w:evenHBand="0" w:firstRowFirstColumn="0" w:firstRowLastColumn="0" w:lastRowFirstColumn="0" w:lastRowLastColumn="0"/>
+              <w:cnfStyle w:val="000000100000" w:firstRow="0" w:lastRow="0" w:firstColumn="0" w:lastColumn="0" w:oddVBand="0" w:evenVBand="0" w:oddHBand="1" w:evenHBand="0" w:firstRowFirstColumn="0" w:firstRowLastColumn="0" w:lastRowFirstColumn="0" w:lastRowLastColumn="0"/>
             </w:pPr>
             <w:r>
               <w:t>Onko rooli ylläpitäjä</w:t>
@@ -1162,31 +1250,352 @@
     <w:p>
       <w:r>
         <w:br/>
-      </w:r>
-      <w:r>
-        <w:t>Roolilla voi olla useampi Käyttäjä ja Rooliin määritellään onko Roolilla ylläpitäjä oikeudet.</w:t>
-      </w:r>
-    </w:p>
-    <w:p>
-      <w:pPr>
-        <w:pStyle w:val="Otsikko1"/>
-      </w:pPr>
-      <w:r>
-        <w:t>Relaatiotietokantakaavio</w:t>
-      </w:r>
-    </w:p>
-    <w:p>
-      <w:pPr>
-        <w:jc w:val="center"/>
-      </w:pPr>
+        <w:t>Roolilla voi olla useampi Käyttäjä ja Rooliin määritellään onko Roolilla ylläpitäjä oikeudet. Rooli kuvastaa myös roolin työryhmää verrattavalla painolla</w:t>
+      </w:r>
+    </w:p>
+    <w:p>
+      <w:pPr>
+        <w:pStyle w:val="Otsikko2"/>
+      </w:pPr>
+      <w:proofErr w:type="gramStart"/>
+      <w:r>
+        <w:lastRenderedPageBreak/>
+        <w:t xml:space="preserve">Tietokohde: </w:t>
+      </w:r>
+      <w:r>
+        <w:t>Vaadittu työryhmä</w:t>
+      </w:r>
+      <w:r>
+        <w:t xml:space="preserve"> (</w:t>
+      </w:r>
+      <w:proofErr w:type="spellStart"/>
+      <w:r>
+        <w:t>importance</w:t>
+      </w:r>
+      <w:r>
+        <w:t>s</w:t>
+      </w:r>
       <w:bookmarkStart w:id="0" w:name="_GoBack"/>
       <w:bookmarkEnd w:id="0"/>
-      <w:r>
-        <w:pict>
-          <v:shape id="_x0000_i1027" type="#_x0000_t75" style="width:316.5pt;height:149.9pt">
-            <v:imagedata r:id="rId7" o:title="Relaatiotietokantakaavio (3)"/>
-          </v:shape>
-        </w:pict>
+      <w:proofErr w:type="spellEnd"/>
+      <w:r>
+        <w:t>)</w:t>
+      </w:r>
+      <w:proofErr w:type="gramEnd"/>
+    </w:p>
+    <w:tbl>
+      <w:tblPr>
+        <w:tblStyle w:val="Yksinkertainentaulukko1"/>
+        <w:tblW w:w="0" w:type="auto"/>
+        <w:tblLook w:val="04A0" w:firstRow="1" w:lastRow="0" w:firstColumn="1" w:lastColumn="0" w:noHBand="0" w:noVBand="1"/>
+      </w:tblPr>
+      <w:tblGrid>
+        <w:gridCol w:w="3209"/>
+        <w:gridCol w:w="3209"/>
+        <w:gridCol w:w="3210"/>
+      </w:tblGrid>
+      <w:tr>
+        <w:trPr>
+          <w:cnfStyle w:val="100000000000" w:firstRow="1" w:lastRow="0" w:firstColumn="0" w:lastColumn="0" w:oddVBand="0" w:evenVBand="0" w:oddHBand="0" w:evenHBand="0" w:firstRowFirstColumn="0" w:firstRowLastColumn="0" w:lastRowFirstColumn="0" w:lastRowLastColumn="0"/>
+        </w:trPr>
+        <w:tc>
+          <w:tcPr>
+            <w:cnfStyle w:val="001000000000" w:firstRow="0" w:lastRow="0" w:firstColumn="1" w:lastColumn="0" w:oddVBand="0" w:evenVBand="0" w:oddHBand="0" w:evenHBand="0" w:firstRowFirstColumn="0" w:firstRowLastColumn="0" w:lastRowFirstColumn="0" w:lastRowLastColumn="0"/>
+            <w:tcW w:w="3209" w:type="dxa"/>
+          </w:tcPr>
+          <w:p>
+            <w:r>
+              <w:t>Attribuutti</w:t>
+            </w:r>
+          </w:p>
+        </w:tc>
+        <w:tc>
+          <w:tcPr>
+            <w:tcW w:w="3209" w:type="dxa"/>
+          </w:tcPr>
+          <w:p>
+            <w:pPr>
+              <w:cnfStyle w:val="100000000000" w:firstRow="1" w:lastRow="0" w:firstColumn="0" w:lastColumn="0" w:oddVBand="0" w:evenVBand="0" w:oddHBand="0" w:evenHBand="0" w:firstRowFirstColumn="0" w:firstRowLastColumn="0" w:lastRowFirstColumn="0" w:lastRowLastColumn="0"/>
+            </w:pPr>
+            <w:r>
+              <w:t>Arvojoukko</w:t>
+            </w:r>
+          </w:p>
+        </w:tc>
+        <w:tc>
+          <w:tcPr>
+            <w:tcW w:w="3210" w:type="dxa"/>
+          </w:tcPr>
+          <w:p>
+            <w:pPr>
+              <w:cnfStyle w:val="100000000000" w:firstRow="1" w:lastRow="0" w:firstColumn="0" w:lastColumn="0" w:oddVBand="0" w:evenVBand="0" w:oddHBand="0" w:evenHBand="0" w:firstRowFirstColumn="0" w:firstRowLastColumn="0" w:lastRowFirstColumn="0" w:lastRowLastColumn="0"/>
+            </w:pPr>
+            <w:r>
+              <w:t>Kuvailu</w:t>
+            </w:r>
+          </w:p>
+        </w:tc>
+      </w:tr>
+      <w:tr>
+        <w:trPr>
+          <w:cnfStyle w:val="000000100000" w:firstRow="0" w:lastRow="0" w:firstColumn="0" w:lastColumn="0" w:oddVBand="0" w:evenVBand="0" w:oddHBand="1" w:evenHBand="0" w:firstRowFirstColumn="0" w:firstRowLastColumn="0" w:lastRowFirstColumn="0" w:lastRowLastColumn="0"/>
+        </w:trPr>
+        <w:tc>
+          <w:tcPr>
+            <w:cnfStyle w:val="001000000000" w:firstRow="0" w:lastRow="0" w:firstColumn="1" w:lastColumn="0" w:oddVBand="0" w:evenVBand="0" w:oddHBand="0" w:evenHBand="0" w:firstRowFirstColumn="0" w:firstRowLastColumn="0" w:lastRowFirstColumn="0" w:lastRowLastColumn="0"/>
+            <w:tcW w:w="3209" w:type="dxa"/>
+          </w:tcPr>
+          <w:p>
+            <w:pPr>
+              <w:rPr>
+                <w:b w:val="0"/>
+              </w:rPr>
+            </w:pPr>
+            <w:r>
+              <w:rPr>
+                <w:b w:val="0"/>
+              </w:rPr>
+              <w:t>Milloin</w:t>
+            </w:r>
+          </w:p>
+        </w:tc>
+        <w:tc>
+          <w:tcPr>
+            <w:tcW w:w="3209" w:type="dxa"/>
+          </w:tcPr>
+          <w:p>
+            <w:pPr>
+              <w:cnfStyle w:val="000000100000" w:firstRow="0" w:lastRow="0" w:firstColumn="0" w:lastColumn="0" w:oddVBand="0" w:evenVBand="0" w:oddHBand="1" w:evenHBand="0" w:firstRowFirstColumn="0" w:firstRowLastColumn="0" w:lastRowFirstColumn="0" w:lastRowLastColumn="0"/>
+            </w:pPr>
+            <w:r>
+              <w:t>Kokoluku</w:t>
+            </w:r>
+          </w:p>
+        </w:tc>
+        <w:tc>
+          <w:tcPr>
+            <w:tcW w:w="3210" w:type="dxa"/>
+          </w:tcPr>
+          <w:p>
+            <w:pPr>
+              <w:cnfStyle w:val="000000100000" w:firstRow="0" w:lastRow="0" w:firstColumn="0" w:lastColumn="0" w:oddVBand="0" w:evenVBand="0" w:oddHBand="1" w:evenHBand="0" w:firstRowFirstColumn="0" w:firstRowLastColumn="0" w:lastRowFirstColumn="0" w:lastRowLastColumn="0"/>
+            </w:pPr>
+            <w:r>
+              <w:t>Esim. 1 eli 1:00 tai 13 eli 13:00</w:t>
+            </w:r>
+          </w:p>
+        </w:tc>
+      </w:tr>
+    </w:tbl>
+    <w:p>
+      <w:r>
+        <w:br/>
+      </w:r>
+      <w:proofErr w:type="gramStart"/>
+      <w:r>
+        <w:t>Tietää</w:t>
+      </w:r>
+      <w:proofErr w:type="gramEnd"/>
+      <w:r>
+        <w:t xml:space="preserve"> kaikki roolit ja niiden vaaditun määrän.</w:t>
+      </w:r>
+    </w:p>
+    <w:p>
+      <w:pPr>
+        <w:pStyle w:val="Otsikko2"/>
+      </w:pPr>
+      <w:r>
+        <w:t>Tietokohde: Tunti (</w:t>
+      </w:r>
+      <w:proofErr w:type="spellStart"/>
+      <w:r>
+        <w:t>hours</w:t>
+      </w:r>
+      <w:proofErr w:type="spellEnd"/>
+      <w:r>
+        <w:t>)</w:t>
+      </w:r>
+    </w:p>
+    <w:tbl>
+      <w:tblPr>
+        <w:tblStyle w:val="Yksinkertainentaulukko1"/>
+        <w:tblW w:w="0" w:type="auto"/>
+        <w:tblLook w:val="04A0" w:firstRow="1" w:lastRow="0" w:firstColumn="1" w:lastColumn="0" w:noHBand="0" w:noVBand="1"/>
+      </w:tblPr>
+      <w:tblGrid>
+        <w:gridCol w:w="3209"/>
+        <w:gridCol w:w="3209"/>
+        <w:gridCol w:w="3210"/>
+      </w:tblGrid>
+      <w:tr>
+        <w:trPr>
+          <w:cnfStyle w:val="100000000000" w:firstRow="1" w:lastRow="0" w:firstColumn="0" w:lastColumn="0" w:oddVBand="0" w:evenVBand="0" w:oddHBand="0" w:evenHBand="0" w:firstRowFirstColumn="0" w:firstRowLastColumn="0" w:lastRowFirstColumn="0" w:lastRowLastColumn="0"/>
+        </w:trPr>
+        <w:tc>
+          <w:tcPr>
+            <w:cnfStyle w:val="001000000000" w:firstRow="0" w:lastRow="0" w:firstColumn="1" w:lastColumn="0" w:oddVBand="0" w:evenVBand="0" w:oddHBand="0" w:evenHBand="0" w:firstRowFirstColumn="0" w:firstRowLastColumn="0" w:lastRowFirstColumn="0" w:lastRowLastColumn="0"/>
+            <w:tcW w:w="3209" w:type="dxa"/>
+          </w:tcPr>
+          <w:p>
+            <w:r>
+              <w:t>Attribuutti</w:t>
+            </w:r>
+          </w:p>
+        </w:tc>
+        <w:tc>
+          <w:tcPr>
+            <w:tcW w:w="3209" w:type="dxa"/>
+          </w:tcPr>
+          <w:p>
+            <w:pPr>
+              <w:cnfStyle w:val="100000000000" w:firstRow="1" w:lastRow="0" w:firstColumn="0" w:lastColumn="0" w:oddVBand="0" w:evenVBand="0" w:oddHBand="0" w:evenHBand="0" w:firstRowFirstColumn="0" w:firstRowLastColumn="0" w:lastRowFirstColumn="0" w:lastRowLastColumn="0"/>
+            </w:pPr>
+            <w:r>
+              <w:t>Arvojoukko</w:t>
+            </w:r>
+          </w:p>
+        </w:tc>
+        <w:tc>
+          <w:tcPr>
+            <w:tcW w:w="3210" w:type="dxa"/>
+          </w:tcPr>
+          <w:p>
+            <w:pPr>
+              <w:cnfStyle w:val="100000000000" w:firstRow="1" w:lastRow="0" w:firstColumn="0" w:lastColumn="0" w:oddVBand="0" w:evenVBand="0" w:oddHBand="0" w:evenHBand="0" w:firstRowFirstColumn="0" w:firstRowLastColumn="0" w:lastRowFirstColumn="0" w:lastRowLastColumn="0"/>
+            </w:pPr>
+            <w:r>
+              <w:t>Kuvailu</w:t>
+            </w:r>
+          </w:p>
+        </w:tc>
+      </w:tr>
+      <w:tr>
+        <w:trPr>
+          <w:cnfStyle w:val="000000100000" w:firstRow="0" w:lastRow="0" w:firstColumn="0" w:lastColumn="0" w:oddVBand="0" w:evenVBand="0" w:oddHBand="1" w:evenHBand="0" w:firstRowFirstColumn="0" w:firstRowLastColumn="0" w:lastRowFirstColumn="0" w:lastRowLastColumn="0"/>
+        </w:trPr>
+        <w:tc>
+          <w:tcPr>
+            <w:cnfStyle w:val="001000000000" w:firstRow="0" w:lastRow="0" w:firstColumn="1" w:lastColumn="0" w:oddVBand="0" w:evenVBand="0" w:oddHBand="0" w:evenHBand="0" w:firstRowFirstColumn="0" w:firstRowLastColumn="0" w:lastRowFirstColumn="0" w:lastRowLastColumn="0"/>
+            <w:tcW w:w="3209" w:type="dxa"/>
+          </w:tcPr>
+          <w:p>
+            <w:pPr>
+              <w:rPr>
+                <w:b w:val="0"/>
+              </w:rPr>
+            </w:pPr>
+            <w:r>
+              <w:rPr>
+                <w:b w:val="0"/>
+              </w:rPr>
+              <w:t>Milloin</w:t>
+            </w:r>
+          </w:p>
+        </w:tc>
+        <w:tc>
+          <w:tcPr>
+            <w:tcW w:w="3209" w:type="dxa"/>
+          </w:tcPr>
+          <w:p>
+            <w:pPr>
+              <w:cnfStyle w:val="000000100000" w:firstRow="0" w:lastRow="0" w:firstColumn="0" w:lastColumn="0" w:oddVBand="0" w:evenVBand="0" w:oddHBand="1" w:evenHBand="0" w:firstRowFirstColumn="0" w:firstRowLastColumn="0" w:lastRowFirstColumn="0" w:lastRowLastColumn="0"/>
+            </w:pPr>
+            <w:r>
+              <w:t>Kokoluku</w:t>
+            </w:r>
+          </w:p>
+        </w:tc>
+        <w:tc>
+          <w:tcPr>
+            <w:tcW w:w="3210" w:type="dxa"/>
+          </w:tcPr>
+          <w:p>
+            <w:pPr>
+              <w:cnfStyle w:val="000000100000" w:firstRow="0" w:lastRow="0" w:firstColumn="0" w:lastColumn="0" w:oddVBand="0" w:evenVBand="0" w:oddHBand="1" w:evenHBand="0" w:firstRowFirstColumn="0" w:firstRowLastColumn="0" w:lastRowFirstColumn="0" w:lastRowLastColumn="0"/>
+            </w:pPr>
+            <w:r>
+              <w:t>Esim. 1 eli 1:00 tai 13 eli 13:00</w:t>
+            </w:r>
+          </w:p>
+        </w:tc>
+      </w:tr>
+    </w:tbl>
+    <w:p>
+      <w:r>
+        <w:br/>
+        <w:t>Tunti tietää lääkäriaseman ja vaaditut työryhmät</w:t>
+      </w:r>
+      <w:r>
+        <w:t>.</w:t>
+      </w:r>
+    </w:p>
+    <w:p/>
+    <w:p/>
+    <w:p>
+      <w:pPr>
+        <w:pStyle w:val="Otsikko1"/>
+      </w:pPr>
+      <w:r>
+        <w:t>Relaatiotietokantakaavio</w:t>
+      </w:r>
+    </w:p>
+    <w:p>
+      <w:pPr>
+        <w:jc w:val="center"/>
+      </w:pPr>
+      <w:r>
+        <w:rPr>
+          <w:noProof/>
+          <w:lang w:eastAsia="fi-FI"/>
+        </w:rPr>
+        <w:drawing>
+          <wp:inline distT="0" distB="0" distL="0" distR="0">
+            <wp:extent cx="2224586" cy="5743823"/>
+            <wp:effectExtent l="0" t="0" r="4445" b="0"/>
+            <wp:docPr id="2" name="Kuva 2" descr="http://yuml.me/fd8a2371.png"/>
+            <wp:cNvGraphicFramePr>
+              <a:graphicFrameLocks xmlns:a="http://schemas.openxmlformats.org/drawingml/2006/main" noChangeAspect="1"/>
+            </wp:cNvGraphicFramePr>
+            <a:graphic xmlns:a="http://schemas.openxmlformats.org/drawingml/2006/main">
+              <a:graphicData uri="http://schemas.openxmlformats.org/drawingml/2006/picture">
+                <pic:pic xmlns:pic="http://schemas.openxmlformats.org/drawingml/2006/picture">
+                  <pic:nvPicPr>
+                    <pic:cNvPr id="0" name="Picture 8" descr="http://yuml.me/fd8a2371.png"/>
+                    <pic:cNvPicPr>
+                      <a:picLocks noChangeAspect="1" noChangeArrowheads="1"/>
+                    </pic:cNvPicPr>
+                  </pic:nvPicPr>
+                  <pic:blipFill>
+                    <a:blip r:embed="rId7">
+                      <a:extLst>
+                        <a:ext uri="{28A0092B-C50C-407E-A947-70E740481C1C}">
+                          <a14:useLocalDpi xmlns:a14="http://schemas.microsoft.com/office/drawing/2010/main" val="0"/>
+                        </a:ext>
+                      </a:extLst>
+                    </a:blip>
+                    <a:srcRect/>
+                    <a:stretch>
+                      <a:fillRect/>
+                    </a:stretch>
+                  </pic:blipFill>
+                  <pic:spPr bwMode="auto">
+                    <a:xfrm>
+                      <a:off x="0" y="0"/>
+                      <a:ext cx="2233462" cy="5766740"/>
+                    </a:xfrm>
+                    <a:prstGeom prst="rect">
+                      <a:avLst/>
+                    </a:prstGeom>
+                    <a:noFill/>
+                    <a:ln>
+                      <a:noFill/>
+                    </a:ln>
+                  </pic:spPr>
+                </pic:pic>
+              </a:graphicData>
+            </a:graphic>
+          </wp:inline>
+        </w:drawing>
       </w:r>
     </w:p>
     <w:sectPr>

</xml_diff>

<commit_message>
Updated documentation and WIP Allocation for hospitals
</commit_message>
<xml_diff>
--- a/doc/dokumentaatio.docx
+++ b/doc/dokumentaatio.docx
@@ -1260,13 +1260,7 @@
       <w:proofErr w:type="gramStart"/>
       <w:r>
         <w:lastRenderedPageBreak/>
-        <w:t xml:space="preserve">Tietokohde: </w:t>
-      </w:r>
-      <w:r>
-        <w:t>Vaadittu työryhmä</w:t>
-      </w:r>
-      <w:r>
-        <w:t xml:space="preserve"> (</w:t>
+        <w:t>Tietokohde: Vaadittu työryhmä (</w:t>
       </w:r>
       <w:proofErr w:type="spellStart"/>
       <w:r>
@@ -1275,13 +1269,40 @@
       <w:r>
         <w:t>s</w:t>
       </w:r>
-      <w:bookmarkStart w:id="0" w:name="_GoBack"/>
-      <w:bookmarkEnd w:id="0"/>
       <w:proofErr w:type="spellEnd"/>
       <w:r>
         <w:t>)</w:t>
       </w:r>
       <w:proofErr w:type="gramEnd"/>
+    </w:p>
+    <w:p>
+      <w:r>
+        <w:br/>
+      </w:r>
+      <w:proofErr w:type="gramStart"/>
+      <w:r>
+        <w:t>Linkittää</w:t>
+      </w:r>
+      <w:proofErr w:type="gramEnd"/>
+      <w:r>
+        <w:t xml:space="preserve"> tunnit ja vaaditut roolit.</w:t>
+      </w:r>
+    </w:p>
+    <w:p>
+      <w:pPr>
+        <w:pStyle w:val="Otsikko2"/>
+      </w:pPr>
+      <w:r>
+        <w:t>Tietokohde: Tunti (</w:t>
+      </w:r>
+      <w:proofErr w:type="spellStart"/>
+      <w:r>
+        <w:t>hours</w:t>
+      </w:r>
+      <w:proofErr w:type="spellEnd"/>
+      <w:r>
+        <w:t>)</w:t>
+      </w:r>
     </w:p>
     <w:tbl>
       <w:tblPr>
@@ -1390,143 +1411,7 @@
     <w:p>
       <w:r>
         <w:br/>
-      </w:r>
-      <w:proofErr w:type="gramStart"/>
-      <w:r>
-        <w:t>Tietää</w:t>
-      </w:r>
-      <w:proofErr w:type="gramEnd"/>
-      <w:r>
-        <w:t xml:space="preserve"> kaikki roolit ja niiden vaaditun määrän.</w:t>
-      </w:r>
-    </w:p>
-    <w:p>
-      <w:pPr>
-        <w:pStyle w:val="Otsikko2"/>
-      </w:pPr>
-      <w:r>
-        <w:t>Tietokohde: Tunti (</w:t>
-      </w:r>
-      <w:proofErr w:type="spellStart"/>
-      <w:r>
-        <w:t>hours</w:t>
-      </w:r>
-      <w:proofErr w:type="spellEnd"/>
-      <w:r>
-        <w:t>)</w:t>
-      </w:r>
-    </w:p>
-    <w:tbl>
-      <w:tblPr>
-        <w:tblStyle w:val="Yksinkertainentaulukko1"/>
-        <w:tblW w:w="0" w:type="auto"/>
-        <w:tblLook w:val="04A0" w:firstRow="1" w:lastRow="0" w:firstColumn="1" w:lastColumn="0" w:noHBand="0" w:noVBand="1"/>
-      </w:tblPr>
-      <w:tblGrid>
-        <w:gridCol w:w="3209"/>
-        <w:gridCol w:w="3209"/>
-        <w:gridCol w:w="3210"/>
-      </w:tblGrid>
-      <w:tr>
-        <w:trPr>
-          <w:cnfStyle w:val="100000000000" w:firstRow="1" w:lastRow="0" w:firstColumn="0" w:lastColumn="0" w:oddVBand="0" w:evenVBand="0" w:oddHBand="0" w:evenHBand="0" w:firstRowFirstColumn="0" w:firstRowLastColumn="0" w:lastRowFirstColumn="0" w:lastRowLastColumn="0"/>
-        </w:trPr>
-        <w:tc>
-          <w:tcPr>
-            <w:cnfStyle w:val="001000000000" w:firstRow="0" w:lastRow="0" w:firstColumn="1" w:lastColumn="0" w:oddVBand="0" w:evenVBand="0" w:oddHBand="0" w:evenHBand="0" w:firstRowFirstColumn="0" w:firstRowLastColumn="0" w:lastRowFirstColumn="0" w:lastRowLastColumn="0"/>
-            <w:tcW w:w="3209" w:type="dxa"/>
-          </w:tcPr>
-          <w:p>
-            <w:r>
-              <w:t>Attribuutti</w:t>
-            </w:r>
-          </w:p>
-        </w:tc>
-        <w:tc>
-          <w:tcPr>
-            <w:tcW w:w="3209" w:type="dxa"/>
-          </w:tcPr>
-          <w:p>
-            <w:pPr>
-              <w:cnfStyle w:val="100000000000" w:firstRow="1" w:lastRow="0" w:firstColumn="0" w:lastColumn="0" w:oddVBand="0" w:evenVBand="0" w:oddHBand="0" w:evenHBand="0" w:firstRowFirstColumn="0" w:firstRowLastColumn="0" w:lastRowFirstColumn="0" w:lastRowLastColumn="0"/>
-            </w:pPr>
-            <w:r>
-              <w:t>Arvojoukko</w:t>
-            </w:r>
-          </w:p>
-        </w:tc>
-        <w:tc>
-          <w:tcPr>
-            <w:tcW w:w="3210" w:type="dxa"/>
-          </w:tcPr>
-          <w:p>
-            <w:pPr>
-              <w:cnfStyle w:val="100000000000" w:firstRow="1" w:lastRow="0" w:firstColumn="0" w:lastColumn="0" w:oddVBand="0" w:evenVBand="0" w:oddHBand="0" w:evenHBand="0" w:firstRowFirstColumn="0" w:firstRowLastColumn="0" w:lastRowFirstColumn="0" w:lastRowLastColumn="0"/>
-            </w:pPr>
-            <w:r>
-              <w:t>Kuvailu</w:t>
-            </w:r>
-          </w:p>
-        </w:tc>
-      </w:tr>
-      <w:tr>
-        <w:trPr>
-          <w:cnfStyle w:val="000000100000" w:firstRow="0" w:lastRow="0" w:firstColumn="0" w:lastColumn="0" w:oddVBand="0" w:evenVBand="0" w:oddHBand="1" w:evenHBand="0" w:firstRowFirstColumn="0" w:firstRowLastColumn="0" w:lastRowFirstColumn="0" w:lastRowLastColumn="0"/>
-        </w:trPr>
-        <w:tc>
-          <w:tcPr>
-            <w:cnfStyle w:val="001000000000" w:firstRow="0" w:lastRow="0" w:firstColumn="1" w:lastColumn="0" w:oddVBand="0" w:evenVBand="0" w:oddHBand="0" w:evenHBand="0" w:firstRowFirstColumn="0" w:firstRowLastColumn="0" w:lastRowFirstColumn="0" w:lastRowLastColumn="0"/>
-            <w:tcW w:w="3209" w:type="dxa"/>
-          </w:tcPr>
-          <w:p>
-            <w:pPr>
-              <w:rPr>
-                <w:b w:val="0"/>
-              </w:rPr>
-            </w:pPr>
-            <w:r>
-              <w:rPr>
-                <w:b w:val="0"/>
-              </w:rPr>
-              <w:t>Milloin</w:t>
-            </w:r>
-          </w:p>
-        </w:tc>
-        <w:tc>
-          <w:tcPr>
-            <w:tcW w:w="3209" w:type="dxa"/>
-          </w:tcPr>
-          <w:p>
-            <w:pPr>
-              <w:cnfStyle w:val="000000100000" w:firstRow="0" w:lastRow="0" w:firstColumn="0" w:lastColumn="0" w:oddVBand="0" w:evenVBand="0" w:oddHBand="1" w:evenHBand="0" w:firstRowFirstColumn="0" w:firstRowLastColumn="0" w:lastRowFirstColumn="0" w:lastRowLastColumn="0"/>
-            </w:pPr>
-            <w:r>
-              <w:t>Kokoluku</w:t>
-            </w:r>
-          </w:p>
-        </w:tc>
-        <w:tc>
-          <w:tcPr>
-            <w:tcW w:w="3210" w:type="dxa"/>
-          </w:tcPr>
-          <w:p>
-            <w:pPr>
-              <w:cnfStyle w:val="000000100000" w:firstRow="0" w:lastRow="0" w:firstColumn="0" w:lastColumn="0" w:oddVBand="0" w:evenVBand="0" w:oddHBand="1" w:evenHBand="0" w:firstRowFirstColumn="0" w:firstRowLastColumn="0" w:lastRowFirstColumn="0" w:lastRowLastColumn="0"/>
-            </w:pPr>
-            <w:r>
-              <w:t>Esim. 1 eli 1:00 tai 13 eli 13:00</w:t>
-            </w:r>
-          </w:p>
-        </w:tc>
-      </w:tr>
-    </w:tbl>
-    <w:p>
-      <w:r>
-        <w:br/>
-        <w:t>Tunti tietää lääkäriaseman ja vaaditut työryhmät</w:t>
-      </w:r>
-      <w:r>
-        <w:t>.</w:t>
+        <w:t>Tunti tietää lääkäriaseman ja vaaditut työryhmät.</w:t>
       </w:r>
     </w:p>
     <w:p/>
@@ -1597,6 +1482,507 @@
           </wp:inline>
         </w:drawing>
       </w:r>
+    </w:p>
+    <w:p>
+      <w:pPr>
+        <w:jc w:val="center"/>
+      </w:pPr>
+    </w:p>
+    <w:p>
+      <w:pPr>
+        <w:pStyle w:val="Otsikko1"/>
+      </w:pPr>
+      <w:r>
+        <w:lastRenderedPageBreak/>
+        <w:t>Järjestelmän yleisrakenne</w:t>
+      </w:r>
+    </w:p>
+    <w:p>
+      <w:r>
+        <w:t xml:space="preserve">Järjestelmästä löytyy perus MVC </w:t>
+      </w:r>
+      <w:proofErr w:type="gramStart"/>
+      <w:r>
+        <w:t>–rakenne</w:t>
+      </w:r>
+      <w:proofErr w:type="gramEnd"/>
+      <w:r>
+        <w:t xml:space="preserve">. </w:t>
+      </w:r>
+      <w:proofErr w:type="spellStart"/>
+      <w:r>
+        <w:t>Modelit</w:t>
+      </w:r>
+      <w:proofErr w:type="spellEnd"/>
+      <w:r>
+        <w:t xml:space="preserve"> löytyvät ”</w:t>
+      </w:r>
+      <w:proofErr w:type="spellStart"/>
+      <w:r>
+        <w:t>app</w:t>
+      </w:r>
+      <w:proofErr w:type="spellEnd"/>
+      <w:r>
+        <w:t>/</w:t>
+      </w:r>
+      <w:proofErr w:type="spellStart"/>
+      <w:r>
+        <w:t>models</w:t>
+      </w:r>
+      <w:proofErr w:type="spellEnd"/>
+      <w:r>
+        <w:t>” -kansiosta, Controllerit löytyvät ”</w:t>
+      </w:r>
+      <w:proofErr w:type="spellStart"/>
+      <w:r>
+        <w:t>app</w:t>
+      </w:r>
+      <w:proofErr w:type="spellEnd"/>
+      <w:r>
+        <w:t>/</w:t>
+      </w:r>
+      <w:proofErr w:type="spellStart"/>
+      <w:r>
+        <w:t>controllers</w:t>
+      </w:r>
+      <w:proofErr w:type="spellEnd"/>
+      <w:r>
+        <w:t xml:space="preserve">” </w:t>
+      </w:r>
+      <w:proofErr w:type="gramStart"/>
+      <w:r>
+        <w:t>–kansiosta</w:t>
+      </w:r>
+      <w:proofErr w:type="gramEnd"/>
+      <w:r>
+        <w:t xml:space="preserve">. Apukirjastot ovat </w:t>
+      </w:r>
+      <w:proofErr w:type="spellStart"/>
+      <w:r>
+        <w:t>lib</w:t>
+      </w:r>
+      <w:proofErr w:type="spellEnd"/>
+      <w:r>
+        <w:t xml:space="preserve"> kansiossa, josta löytyvät mm. asetukset.</w:t>
+      </w:r>
+    </w:p>
+    <w:p>
+      <w:r>
+        <w:t>Kaikki reitit näkymiin ovat ilman mitään etuliitteitä vaikka järjestelmässä on erittäin vahva ero ylläpitäjän ja peruskäyttäjän välillä.</w:t>
+      </w:r>
+    </w:p>
+    <w:p>
+      <w:proofErr w:type="spellStart"/>
+      <w:r>
+        <w:t>FlashMessage</w:t>
+      </w:r>
+      <w:proofErr w:type="spellEnd"/>
+      <w:r>
+        <w:t xml:space="preserve"> luokka on tehty helpottamaan näppärien SweetAlert.js ilmoitusten luontia </w:t>
+      </w:r>
+      <w:proofErr w:type="spellStart"/>
+      <w:r>
+        <w:t>backendistä</w:t>
+      </w:r>
+      <w:proofErr w:type="spellEnd"/>
+      <w:r>
+        <w:t>. ”</w:t>
+      </w:r>
+      <w:proofErr w:type="spellStart"/>
+      <w:r>
+        <w:t>app</w:t>
+      </w:r>
+      <w:proofErr w:type="spellEnd"/>
+      <w:r>
+        <w:t>/</w:t>
+      </w:r>
+      <w:proofErr w:type="spellStart"/>
+      <w:r>
+        <w:t>helpers.php</w:t>
+      </w:r>
+      <w:proofErr w:type="spellEnd"/>
+      <w:r>
+        <w:t xml:space="preserve">” sisältää apufunktion tätä kyseistä luokkaa varten. </w:t>
+      </w:r>
+      <w:proofErr w:type="spellStart"/>
+      <w:r>
+        <w:t>Helpers.php</w:t>
+      </w:r>
+      <w:proofErr w:type="spellEnd"/>
+      <w:r>
+        <w:t xml:space="preserve"> tiedosto ladataan automaattisesti </w:t>
+      </w:r>
+      <w:proofErr w:type="spellStart"/>
+      <w:r>
+        <w:t>composerin</w:t>
+      </w:r>
+      <w:proofErr w:type="spellEnd"/>
+      <w:r>
+        <w:t xml:space="preserve"> toimesta.</w:t>
+      </w:r>
+    </w:p>
+    <w:p>
+      <w:proofErr w:type="spellStart"/>
+      <w:r>
+        <w:t>Vue.js:ää</w:t>
+      </w:r>
+      <w:proofErr w:type="spellEnd"/>
+      <w:r>
+        <w:t xml:space="preserve"> on käytetty satunnaisesti joissain näkymissä, mutta erittäin vähän. Esimerkiksi </w:t>
+      </w:r>
+      <w:proofErr w:type="spellStart"/>
+      <w:r>
+        <w:t>array</w:t>
+      </w:r>
+      <w:proofErr w:type="spellEnd"/>
+      <w:r>
+        <w:t xml:space="preserve"> inputtien luomiseen.</w:t>
+      </w:r>
+    </w:p>
+    <w:p/>
+    <w:p>
+      <w:pPr>
+        <w:pStyle w:val="Otsikko1"/>
+      </w:pPr>
+      <w:r>
+        <w:t>Käyttöliittymä ja järjestelmän komponentit</w:t>
+      </w:r>
+    </w:p>
+    <w:p>
+      <w:pPr>
+        <w:jc w:val="center"/>
+      </w:pPr>
+      <w:r>
+        <w:pict>
+          <v:shape id="_x0000_i1026" type="#_x0000_t75" style="width:382.05pt;height:274.05pt">
+            <v:imagedata r:id="rId8" o:title="Untitled Diagram (1)"/>
+          </v:shape>
+        </w:pict>
+      </w:r>
+    </w:p>
+    <w:p>
+      <w:pPr>
+        <w:jc w:val="center"/>
+      </w:pPr>
+    </w:p>
+    <w:p>
+      <w:pPr>
+        <w:pStyle w:val="Otsikko1"/>
+      </w:pPr>
+      <w:r>
+        <w:t>Asennusohjeet</w:t>
+      </w:r>
+    </w:p>
+    <w:p>
+      <w:r>
+        <w:t xml:space="preserve">Aseta tietosi oikein </w:t>
+      </w:r>
+      <w:proofErr w:type="spellStart"/>
+      <w:r>
+        <w:t>config</w:t>
+      </w:r>
+      <w:proofErr w:type="spellEnd"/>
+      <w:r>
+        <w:t>/</w:t>
+      </w:r>
+      <w:proofErr w:type="spellStart"/>
+      <w:r>
+        <w:t>enviroment.php</w:t>
+      </w:r>
+      <w:proofErr w:type="spellEnd"/>
+      <w:r>
+        <w:t xml:space="preserve"> tiedostoon ja sitten kopioi tiedostot ajamalla bootstrap.sh ja deploy.sh.</w:t>
+      </w:r>
+    </w:p>
+    <w:p>
+      <w:r>
+        <w:br w:type="page"/>
+      </w:r>
+    </w:p>
+    <w:p>
+      <w:pPr>
+        <w:pStyle w:val="Otsikko1"/>
+      </w:pPr>
+      <w:r>
+        <w:lastRenderedPageBreak/>
+        <w:t>Käynnistys- ja käyttöohje</w:t>
+      </w:r>
+    </w:p>
+    <w:p>
+      <w:r>
+        <w:t xml:space="preserve">Sovellus löytyy osoitteesta: </w:t>
+      </w:r>
+      <w:hyperlink r:id="rId9" w:history="1">
+        <w:r>
+          <w:rPr>
+            <w:rStyle w:val="Hyperlinkki"/>
+          </w:rPr>
+          <w:t>http://krislaut.users.cs.helsinki.fi/tsoha</w:t>
+        </w:r>
+      </w:hyperlink>
+    </w:p>
+    <w:p>
+      <w:r>
+        <w:t>Testitunnuksiin kuuluu</w:t>
+      </w:r>
+    </w:p>
+    <w:p>
+      <w:pPr>
+        <w:pStyle w:val="Luettelokappale"/>
+        <w:numPr>
+          <w:ilvl w:val="0"/>
+          <w:numId w:val="7"/>
+        </w:numPr>
+        <w:rPr>
+          <w:lang w:val="en-US"/>
+        </w:rPr>
+      </w:pPr>
+      <w:r>
+        <w:rPr>
+          <w:lang w:val="en-US"/>
+        </w:rPr>
+        <w:t xml:space="preserve">Admin - </w:t>
+      </w:r>
+      <w:hyperlink r:id="rId10" w:history="1">
+        <w:r>
+          <w:rPr>
+            <w:rStyle w:val="Hyperlinkki"/>
+            <w:lang w:val="en-US"/>
+          </w:rPr>
+          <w:t>kristian.lauttamus@gmail.com</w:t>
+        </w:r>
+      </w:hyperlink>
+      <w:r>
+        <w:rPr>
+          <w:lang w:val="en-US"/>
+        </w:rPr>
+        <w:t xml:space="preserve"> : admin</w:t>
+      </w:r>
+    </w:p>
+    <w:p>
+      <w:pPr>
+        <w:pStyle w:val="Luettelokappale"/>
+        <w:numPr>
+          <w:ilvl w:val="0"/>
+          <w:numId w:val="7"/>
+        </w:numPr>
+      </w:pPr>
+      <w:r>
+        <w:t xml:space="preserve">Lääkäri – </w:t>
+      </w:r>
+      <w:proofErr w:type="spellStart"/>
+      <w:r>
+        <w:t>doctor@d.d</w:t>
+      </w:r>
+      <w:proofErr w:type="spellEnd"/>
+      <w:r>
+        <w:fldChar w:fldCharType="begin"/>
+      </w:r>
+      <w:r>
+        <w:instrText xml:space="preserve"> HYPERLINK "mailto:</w:instrText>
+      </w:r>
+      <w:r>
+        <w:instrText>Kristian.lauttamus@lauttadev.com</w:instrText>
+      </w:r>
+      <w:r>
+        <w:instrText xml:space="preserve">" </w:instrText>
+      </w:r>
+      <w:r>
+        <w:fldChar w:fldCharType="separate"/>
+      </w:r>
+      <w:proofErr w:type="gramStart"/>
+      <w:r>
+        <w:fldChar w:fldCharType="end"/>
+      </w:r>
+      <w:r>
+        <w:t xml:space="preserve"> :</w:t>
+      </w:r>
+      <w:proofErr w:type="gramEnd"/>
+      <w:r>
+        <w:t xml:space="preserve"> t</w:t>
+      </w:r>
+      <w:r>
+        <w:t>esti</w:t>
+      </w:r>
+    </w:p>
+    <w:p>
+      <w:pPr>
+        <w:pStyle w:val="Luettelokappale"/>
+        <w:numPr>
+          <w:ilvl w:val="0"/>
+          <w:numId w:val="7"/>
+        </w:numPr>
+      </w:pPr>
+      <w:r>
+        <w:t>Sairaanhoitaja</w:t>
+      </w:r>
+      <w:r>
+        <w:t xml:space="preserve"> – </w:t>
+      </w:r>
+      <w:proofErr w:type="spellStart"/>
+      <w:r>
+        <w:t>mariatta@d.d</w:t>
+      </w:r>
+      <w:proofErr w:type="spellEnd"/>
+      <w:r>
+        <w:fldChar w:fldCharType="begin"/>
+      </w:r>
+      <w:r>
+        <w:instrText xml:space="preserve"> HYPERLINK "mailto:</w:instrText>
+      </w:r>
+      <w:r>
+        <w:instrText>Kristian.lauttamus@lauttadev.com</w:instrText>
+      </w:r>
+      <w:r>
+        <w:instrText xml:space="preserve">" </w:instrText>
+      </w:r>
+      <w:r>
+        <w:fldChar w:fldCharType="separate"/>
+      </w:r>
+      <w:proofErr w:type="gramStart"/>
+      <w:r>
+        <w:fldChar w:fldCharType="end"/>
+      </w:r>
+      <w:r>
+        <w:t xml:space="preserve"> :</w:t>
+      </w:r>
+      <w:proofErr w:type="gramEnd"/>
+      <w:r>
+        <w:t xml:space="preserve"> t</w:t>
+      </w:r>
+      <w:r>
+        <w:t>esti</w:t>
+      </w:r>
+    </w:p>
+    <w:p>
+      <w:pPr>
+        <w:pStyle w:val="Luettelokappale"/>
+        <w:numPr>
+          <w:ilvl w:val="0"/>
+          <w:numId w:val="7"/>
+        </w:numPr>
+      </w:pPr>
+      <w:r>
+        <w:t xml:space="preserve">Perushoitaja – </w:t>
+      </w:r>
+      <w:hyperlink r:id="rId11" w:history="1">
+        <w:r>
+          <w:rPr>
+            <w:rStyle w:val="Hyperlinkki"/>
+          </w:rPr>
+          <w:t>testi@d.</w:t>
+        </w:r>
+        <w:proofErr w:type="gramStart"/>
+        <w:r>
+          <w:rPr>
+            <w:rStyle w:val="Hyperlinkki"/>
+          </w:rPr>
+          <w:t>d</w:t>
+        </w:r>
+      </w:hyperlink>
+      <w:r>
+        <w:t xml:space="preserve"> :</w:t>
+      </w:r>
+      <w:proofErr w:type="gramEnd"/>
+      <w:r>
+        <w:t xml:space="preserve"> testi</w:t>
+      </w:r>
+    </w:p>
+    <w:p>
+      <w:pPr>
+        <w:pStyle w:val="Luettelokappale"/>
+        <w:numPr>
+          <w:ilvl w:val="0"/>
+          <w:numId w:val="7"/>
+        </w:numPr>
+      </w:pPr>
+      <w:r>
+        <w:t xml:space="preserve">Rooliton – </w:t>
+      </w:r>
+      <w:hyperlink r:id="rId12" w:history="1">
+        <w:r>
+          <w:rPr>
+            <w:rStyle w:val="Hyperlinkki"/>
+          </w:rPr>
+          <w:t>rooliton@d.</w:t>
+        </w:r>
+        <w:proofErr w:type="gramStart"/>
+        <w:r>
+          <w:rPr>
+            <w:rStyle w:val="Hyperlinkki"/>
+          </w:rPr>
+          <w:t>d</w:t>
+        </w:r>
+      </w:hyperlink>
+      <w:r>
+        <w:t xml:space="preserve"> :</w:t>
+      </w:r>
+      <w:proofErr w:type="gramEnd"/>
+      <w:r>
+        <w:t xml:space="preserve"> testi</w:t>
+      </w:r>
+    </w:p>
+    <w:p>
+      <w:pPr>
+        <w:pStyle w:val="Otsikko1"/>
+      </w:pPr>
+      <w:proofErr w:type="gramStart"/>
+      <w:r>
+        <w:t xml:space="preserve">Testaus, tunnetut </w:t>
+      </w:r>
+      <w:proofErr w:type="spellStart"/>
+      <w:r>
+        <w:t>bugit</w:t>
+      </w:r>
+      <w:proofErr w:type="spellEnd"/>
+      <w:r>
+        <w:t>, puutteet ja jatkokehitysideat</w:t>
+      </w:r>
+      <w:proofErr w:type="gramEnd"/>
+    </w:p>
+    <w:p>
+      <w:r>
+        <w:t xml:space="preserve">Testausta ei ole suoritettu muuten kuin manuaalisesti. Ratkomattomiin </w:t>
+      </w:r>
+      <w:proofErr w:type="spellStart"/>
+      <w:r>
+        <w:t>bugeihin</w:t>
+      </w:r>
+      <w:proofErr w:type="spellEnd"/>
+      <w:r>
+        <w:t xml:space="preserve"> ei vielä ole törmätty. Puutteisiin kuuluu sovelluksen tärkein toiminto: Käyttäjien sijoittaminen tunteihin ja sairaaloihin töihin.</w:t>
+      </w:r>
+    </w:p>
+    <w:p>
+      <w:r>
+        <w:t xml:space="preserve">Jatkokehitysideoihin kuuluu mm. Sairaaloiden ja palvelun sisäiset </w:t>
+      </w:r>
+      <w:proofErr w:type="spellStart"/>
+      <w:r>
+        <w:t>notifikaatioviestit</w:t>
+      </w:r>
+      <w:proofErr w:type="spellEnd"/>
+      <w:r>
+        <w:t xml:space="preserve">. </w:t>
+      </w:r>
+      <w:proofErr w:type="gramStart"/>
+      <w:r>
+        <w:t>Palautteen antaminen palvelulle ja kommentoiminen omista asetetuista työvuoroista.</w:t>
+      </w:r>
+      <w:proofErr w:type="gramEnd"/>
+      <w:r>
+        <w:t xml:space="preserve"> Työvuorojen vaihtaminen ja henkilöjen kanssa keskenään työvuorojen </w:t>
+      </w:r>
+      <w:proofErr w:type="spellStart"/>
+      <w:r>
+        <w:t>vahtaminenkin</w:t>
+      </w:r>
+      <w:proofErr w:type="spellEnd"/>
+      <w:r>
+        <w:t xml:space="preserve"> olisi tietenkin näppärää.</w:t>
+      </w:r>
+      <w:bookmarkStart w:id="0" w:name="_GoBack"/>
+      <w:bookmarkEnd w:id="0"/>
     </w:p>
     <w:sectPr>
       <w:pgSz w:w="11906" w:h="16838"/>

</xml_diff>